<commit_message>
Changed the screenshot in the document and respective python code.
</commit_message>
<xml_diff>
--- a/Project Report_Part 3.docx
+++ b/Project Report_Part 3.docx
@@ -464,6 +464,18 @@
       <w:r>
         <w:t>Before applying the indexing, searching for any username or attribute in the table, would take some time to process and retrieve the results.</w:t>
       </w:r>
+      <w:r>
+        <w:t xml:space="preserve"> </w:t>
+      </w:r>
+      <w:r>
+        <w:t xml:space="preserve">After creating the index, it reduces the searching process </w:t>
+      </w:r>
+      <w:r>
+        <w:t>within 0 seconds, that is negligible</w:t>
+      </w:r>
+      <w:r>
+        <w:t>.</w:t>
+      </w:r>
     </w:p>
     <w:p>
       <w:pPr>
@@ -476,10 +488,10 @@
       </w:pPr>
       <w:r>
         <w:drawing>
-          <wp:inline distT="0" distB="0" distL="0" distR="0" wp14:anchorId="3B127985" wp14:editId="4ECCB9DC">
-            <wp:extent cx="4619659" cy="476253"/>
-            <wp:effectExtent l="0" t="0" r="9525" b="0"/>
-            <wp:docPr id="1126756635" name="Picture 1"/>
+          <wp:inline distT="0" distB="0" distL="0" distR="0" wp14:anchorId="534FDC56" wp14:editId="39C4BDB0">
+            <wp:extent cx="4276756" cy="657230"/>
+            <wp:effectExtent l="0" t="0" r="0" b="9525"/>
+            <wp:docPr id="967293962" name="Picture 1"/>
             <wp:cNvGraphicFramePr>
               <a:graphicFrameLocks xmlns:a="http://schemas.openxmlformats.org/drawingml/2006/main" noChangeAspect="1"/>
             </wp:cNvGraphicFramePr>
@@ -487,7 +499,7 @@
               <a:graphicData uri="http://schemas.openxmlformats.org/drawingml/2006/picture">
                 <pic:pic xmlns:pic="http://schemas.openxmlformats.org/drawingml/2006/picture">
                   <pic:nvPicPr>
-                    <pic:cNvPr id="1126756635" name=""/>
+                    <pic:cNvPr id="967293962" name=""/>
                     <pic:cNvPicPr/>
                   </pic:nvPicPr>
                   <pic:blipFill>
@@ -499,7 +511,7 @@
                   <pic:spPr>
                     <a:xfrm>
                       <a:off x="0" y="0"/>
-                      <a:ext cx="4619659" cy="476253"/>
+                      <a:ext cx="4276756" cy="657230"/>
                     </a:xfrm>
                     <a:prstGeom prst="rect">
                       <a:avLst/>
@@ -522,66 +534,6 @@
         <w:pStyle w:val="ListParagraph"/>
       </w:pPr>
       <w:r>
-        <w:t>After creating the index, it reduces the searching process by 3 times.</w:t>
-      </w:r>
-    </w:p>
-    <w:p>
-      <w:pPr>
-        <w:pStyle w:val="ListParagraph"/>
-      </w:pPr>
-    </w:p>
-    <w:p>
-      <w:pPr>
-        <w:pStyle w:val="ListParagraph"/>
-      </w:pPr>
-      <w:r>
-        <w:drawing>
-          <wp:inline distT="0" distB="0" distL="0" distR="0" wp14:anchorId="181D6DE3" wp14:editId="3C0D6074">
-            <wp:extent cx="5153063" cy="847731"/>
-            <wp:effectExtent l="0" t="0" r="9525" b="9525"/>
-            <wp:docPr id="559319915" name="Picture 1" descr="A black screen with white text&#10;&#10;Description automatically generated"/>
-            <wp:cNvGraphicFramePr>
-              <a:graphicFrameLocks xmlns:a="http://schemas.openxmlformats.org/drawingml/2006/main" noChangeAspect="1"/>
-            </wp:cNvGraphicFramePr>
-            <a:graphic xmlns:a="http://schemas.openxmlformats.org/drawingml/2006/main">
-              <a:graphicData uri="http://schemas.openxmlformats.org/drawingml/2006/picture">
-                <pic:pic xmlns:pic="http://schemas.openxmlformats.org/drawingml/2006/picture">
-                  <pic:nvPicPr>
-                    <pic:cNvPr id="559319915" name="Picture 1" descr="A black screen with white text&#10;&#10;Description automatically generated"/>
-                    <pic:cNvPicPr/>
-                  </pic:nvPicPr>
-                  <pic:blipFill>
-                    <a:blip r:embed="rId9"/>
-                    <a:stretch>
-                      <a:fillRect/>
-                    </a:stretch>
-                  </pic:blipFill>
-                  <pic:spPr>
-                    <a:xfrm>
-                      <a:off x="0" y="0"/>
-                      <a:ext cx="5153063" cy="847731"/>
-                    </a:xfrm>
-                    <a:prstGeom prst="rect">
-                      <a:avLst/>
-                    </a:prstGeom>
-                  </pic:spPr>
-                </pic:pic>
-              </a:graphicData>
-            </a:graphic>
-          </wp:inline>
-        </w:drawing>
-      </w:r>
-    </w:p>
-    <w:p>
-      <w:pPr>
-        <w:pStyle w:val="ListParagraph"/>
-      </w:pPr>
-    </w:p>
-    <w:p>
-      <w:pPr>
-        <w:pStyle w:val="ListParagraph"/>
-      </w:pPr>
-      <w:r>
         <w:t>Using the features of PostgreSQL like Joins, groupby, optimized the query processing by 50% better than the usual query for the data retrieval.</w:t>
       </w:r>
     </w:p>
@@ -590,6 +542,9 @@
         <w:pStyle w:val="ListParagraph"/>
       </w:pPr>
       <w:r>
+        <w:rPr>
+          <w:noProof/>
+        </w:rPr>
         <w:lastRenderedPageBreak/>
         <w:drawing>
           <wp:inline distT="0" distB="0" distL="0" distR="0" wp14:anchorId="4C73DD83" wp14:editId="2E7B3393">
@@ -607,7 +562,7 @@
                     <pic:cNvPicPr/>
                   </pic:nvPicPr>
                   <pic:blipFill>
-                    <a:blip r:embed="rId10"/>
+                    <a:blip r:embed="rId9"/>
                     <a:stretch>
                       <a:fillRect/>
                     </a:stretch>

</xml_diff>